<commit_message>
db hotel with join wip
</commit_message>
<xml_diff>
--- a/Query DB Hotel esercizio.docx
+++ b/Query DB Hotel esercizio.docx
@@ -16,14 +16,160 @@
           <w:szCs w:val="28"/>
         </w:rPr>
       </w:pPr>
-      <w:r>
-        <w:rPr>
-          <w:rFonts w:ascii="Lato" w:eastAsia="Lato" w:hAnsi="Lato" w:cs="Lato"/>
-          <w:sz w:val="28"/>
-          <w:szCs w:val="28"/>
-        </w:rPr>
-        <w:t>Seleziona tutti gli ospiti che sono stati identificati con la carta di identità</w:t>
-      </w:r>
+      <w:proofErr w:type="spellStart"/>
+      <w:r>
+        <w:rPr>
+          <w:rFonts w:ascii="Lato" w:eastAsia="Lato" w:hAnsi="Lato" w:cs="Lato"/>
+          <w:sz w:val="28"/>
+          <w:szCs w:val="28"/>
+        </w:rPr>
+        <w:t>Seleziona</w:t>
+      </w:r>
+      <w:proofErr w:type="spellEnd"/>
+      <w:r>
+        <w:rPr>
+          <w:rFonts w:ascii="Lato" w:eastAsia="Lato" w:hAnsi="Lato" w:cs="Lato"/>
+          <w:sz w:val="28"/>
+          <w:szCs w:val="28"/>
+        </w:rPr>
+        <w:t xml:space="preserve"> </w:t>
+      </w:r>
+      <w:proofErr w:type="spellStart"/>
+      <w:r>
+        <w:rPr>
+          <w:rFonts w:ascii="Lato" w:eastAsia="Lato" w:hAnsi="Lato" w:cs="Lato"/>
+          <w:sz w:val="28"/>
+          <w:szCs w:val="28"/>
+        </w:rPr>
+        <w:t>tutti</w:t>
+      </w:r>
+      <w:proofErr w:type="spellEnd"/>
+      <w:r>
+        <w:rPr>
+          <w:rFonts w:ascii="Lato" w:eastAsia="Lato" w:hAnsi="Lato" w:cs="Lato"/>
+          <w:sz w:val="28"/>
+          <w:szCs w:val="28"/>
+        </w:rPr>
+        <w:t xml:space="preserve"> </w:t>
+      </w:r>
+      <w:proofErr w:type="spellStart"/>
+      <w:r>
+        <w:rPr>
+          <w:rFonts w:ascii="Lato" w:eastAsia="Lato" w:hAnsi="Lato" w:cs="Lato"/>
+          <w:sz w:val="28"/>
+          <w:szCs w:val="28"/>
+        </w:rPr>
+        <w:t>gli</w:t>
+      </w:r>
+      <w:proofErr w:type="spellEnd"/>
+      <w:r>
+        <w:rPr>
+          <w:rFonts w:ascii="Lato" w:eastAsia="Lato" w:hAnsi="Lato" w:cs="Lato"/>
+          <w:sz w:val="28"/>
+          <w:szCs w:val="28"/>
+        </w:rPr>
+        <w:t xml:space="preserve"> </w:t>
+      </w:r>
+      <w:proofErr w:type="spellStart"/>
+      <w:r>
+        <w:rPr>
+          <w:rFonts w:ascii="Lato" w:eastAsia="Lato" w:hAnsi="Lato" w:cs="Lato"/>
+          <w:sz w:val="28"/>
+          <w:szCs w:val="28"/>
+        </w:rPr>
+        <w:t>ospiti</w:t>
+      </w:r>
+      <w:proofErr w:type="spellEnd"/>
+      <w:r>
+        <w:rPr>
+          <w:rFonts w:ascii="Lato" w:eastAsia="Lato" w:hAnsi="Lato" w:cs="Lato"/>
+          <w:sz w:val="28"/>
+          <w:szCs w:val="28"/>
+        </w:rPr>
+        <w:t xml:space="preserve"> </w:t>
+      </w:r>
+      <w:proofErr w:type="spellStart"/>
+      <w:r>
+        <w:rPr>
+          <w:rFonts w:ascii="Lato" w:eastAsia="Lato" w:hAnsi="Lato" w:cs="Lato"/>
+          <w:sz w:val="28"/>
+          <w:szCs w:val="28"/>
+        </w:rPr>
+        <w:t>che</w:t>
+      </w:r>
+      <w:proofErr w:type="spellEnd"/>
+      <w:r>
+        <w:rPr>
+          <w:rFonts w:ascii="Lato" w:eastAsia="Lato" w:hAnsi="Lato" w:cs="Lato"/>
+          <w:sz w:val="28"/>
+          <w:szCs w:val="28"/>
+        </w:rPr>
+        <w:t xml:space="preserve"> </w:t>
+      </w:r>
+      <w:proofErr w:type="spellStart"/>
+      <w:r>
+        <w:rPr>
+          <w:rFonts w:ascii="Lato" w:eastAsia="Lato" w:hAnsi="Lato" w:cs="Lato"/>
+          <w:sz w:val="28"/>
+          <w:szCs w:val="28"/>
+        </w:rPr>
+        <w:t>sono</w:t>
+      </w:r>
+      <w:proofErr w:type="spellEnd"/>
+      <w:r>
+        <w:rPr>
+          <w:rFonts w:ascii="Lato" w:eastAsia="Lato" w:hAnsi="Lato" w:cs="Lato"/>
+          <w:sz w:val="28"/>
+          <w:szCs w:val="28"/>
+        </w:rPr>
+        <w:t xml:space="preserve"> </w:t>
+      </w:r>
+      <w:proofErr w:type="spellStart"/>
+      <w:r>
+        <w:rPr>
+          <w:rFonts w:ascii="Lato" w:eastAsia="Lato" w:hAnsi="Lato" w:cs="Lato"/>
+          <w:sz w:val="28"/>
+          <w:szCs w:val="28"/>
+        </w:rPr>
+        <w:t>stati</w:t>
+      </w:r>
+      <w:proofErr w:type="spellEnd"/>
+      <w:r>
+        <w:rPr>
+          <w:rFonts w:ascii="Lato" w:eastAsia="Lato" w:hAnsi="Lato" w:cs="Lato"/>
+          <w:sz w:val="28"/>
+          <w:szCs w:val="28"/>
+        </w:rPr>
+        <w:t xml:space="preserve"> </w:t>
+      </w:r>
+      <w:proofErr w:type="spellStart"/>
+      <w:r>
+        <w:rPr>
+          <w:rFonts w:ascii="Lato" w:eastAsia="Lato" w:hAnsi="Lato" w:cs="Lato"/>
+          <w:sz w:val="28"/>
+          <w:szCs w:val="28"/>
+        </w:rPr>
+        <w:t>identificati</w:t>
+      </w:r>
+      <w:proofErr w:type="spellEnd"/>
+      <w:r>
+        <w:rPr>
+          <w:rFonts w:ascii="Lato" w:eastAsia="Lato" w:hAnsi="Lato" w:cs="Lato"/>
+          <w:sz w:val="28"/>
+          <w:szCs w:val="28"/>
+        </w:rPr>
+        <w:t xml:space="preserve"> con la carta di </w:t>
+      </w:r>
+      <w:proofErr w:type="spellStart"/>
+      <w:r>
+        <w:rPr>
+          <w:rFonts w:ascii="Lato" w:eastAsia="Lato" w:hAnsi="Lato" w:cs="Lato"/>
+          <w:sz w:val="28"/>
+          <w:szCs w:val="28"/>
+        </w:rPr>
+        <w:t>identità</w:t>
+      </w:r>
+      <w:proofErr w:type="spellEnd"/>
     </w:p>
     <w:p>
       <w:pPr>
@@ -74,7 +220,25 @@
           <w:sz w:val="28"/>
           <w:szCs w:val="28"/>
         </w:rPr>
-        <w:t xml:space="preserve">FROM `ospiti` </w:t>
+        <w:t>FROM `</w:t>
+      </w:r>
+      <w:proofErr w:type="spellStart"/>
+      <w:r>
+        <w:rPr>
+          <w:rFonts w:ascii="Lato" w:eastAsia="Lato" w:hAnsi="Lato" w:cs="Lato"/>
+          <w:sz w:val="28"/>
+          <w:szCs w:val="28"/>
+        </w:rPr>
+        <w:t>ospiti</w:t>
+      </w:r>
+      <w:proofErr w:type="spellEnd"/>
+      <w:r>
+        <w:rPr>
+          <w:rFonts w:ascii="Lato" w:eastAsia="Lato" w:hAnsi="Lato" w:cs="Lato"/>
+          <w:sz w:val="28"/>
+          <w:szCs w:val="28"/>
+        </w:rPr>
+        <w:t xml:space="preserve">` </w:t>
       </w:r>
     </w:p>
     <w:p>
@@ -104,6 +268,7 @@
         </w:rPr>
         <w:t>`</w:t>
       </w:r>
+      <w:proofErr w:type="spellStart"/>
       <w:r>
         <w:rPr>
           <w:rFonts w:ascii="Lato" w:eastAsia="Lato" w:hAnsi="Lato" w:cs="Lato"/>
@@ -112,6 +277,7 @@
         </w:rPr>
         <w:t>document_type</w:t>
       </w:r>
+      <w:proofErr w:type="spellEnd"/>
       <w:r>
         <w:rPr>
           <w:rFonts w:ascii="Lato" w:eastAsia="Lato" w:hAnsi="Lato" w:cs="Lato"/>
@@ -161,13 +327,167 @@
           <w:szCs w:val="28"/>
         </w:rPr>
       </w:pPr>
-      <w:r>
-        <w:rPr>
-          <w:rFonts w:ascii="Lato" w:eastAsia="Lato" w:hAnsi="Lato" w:cs="Lato"/>
-          <w:sz w:val="28"/>
-          <w:szCs w:val="28"/>
-        </w:rPr>
-        <w:t>Seleziona tutti gli ospiti che sono nati dopo il 1988</w:t>
+      <w:proofErr w:type="spellStart"/>
+      <w:r>
+        <w:rPr>
+          <w:rFonts w:ascii="Lato" w:eastAsia="Lato" w:hAnsi="Lato" w:cs="Lato"/>
+          <w:sz w:val="28"/>
+          <w:szCs w:val="28"/>
+        </w:rPr>
+        <w:t>Seleziona</w:t>
+      </w:r>
+      <w:proofErr w:type="spellEnd"/>
+      <w:r>
+        <w:rPr>
+          <w:rFonts w:ascii="Lato" w:eastAsia="Lato" w:hAnsi="Lato" w:cs="Lato"/>
+          <w:sz w:val="28"/>
+          <w:szCs w:val="28"/>
+        </w:rPr>
+        <w:t xml:space="preserve"> </w:t>
+      </w:r>
+      <w:proofErr w:type="spellStart"/>
+      <w:r>
+        <w:rPr>
+          <w:rFonts w:ascii="Lato" w:eastAsia="Lato" w:hAnsi="Lato" w:cs="Lato"/>
+          <w:sz w:val="28"/>
+          <w:szCs w:val="28"/>
+        </w:rPr>
+        <w:t>tutti</w:t>
+      </w:r>
+      <w:proofErr w:type="spellEnd"/>
+      <w:r>
+        <w:rPr>
+          <w:rFonts w:ascii="Lato" w:eastAsia="Lato" w:hAnsi="Lato" w:cs="Lato"/>
+          <w:sz w:val="28"/>
+          <w:szCs w:val="28"/>
+        </w:rPr>
+        <w:t xml:space="preserve"> </w:t>
+      </w:r>
+      <w:proofErr w:type="spellStart"/>
+      <w:r>
+        <w:rPr>
+          <w:rFonts w:ascii="Lato" w:eastAsia="Lato" w:hAnsi="Lato" w:cs="Lato"/>
+          <w:sz w:val="28"/>
+          <w:szCs w:val="28"/>
+        </w:rPr>
+        <w:t>gli</w:t>
+      </w:r>
+      <w:proofErr w:type="spellEnd"/>
+      <w:r>
+        <w:rPr>
+          <w:rFonts w:ascii="Lato" w:eastAsia="Lato" w:hAnsi="Lato" w:cs="Lato"/>
+          <w:sz w:val="28"/>
+          <w:szCs w:val="28"/>
+        </w:rPr>
+        <w:t xml:space="preserve"> </w:t>
+      </w:r>
+      <w:proofErr w:type="spellStart"/>
+      <w:r>
+        <w:rPr>
+          <w:rFonts w:ascii="Lato" w:eastAsia="Lato" w:hAnsi="Lato" w:cs="Lato"/>
+          <w:sz w:val="28"/>
+          <w:szCs w:val="28"/>
+        </w:rPr>
+        <w:t>ospiti</w:t>
+      </w:r>
+      <w:proofErr w:type="spellEnd"/>
+      <w:r>
+        <w:rPr>
+          <w:rFonts w:ascii="Lato" w:eastAsia="Lato" w:hAnsi="Lato" w:cs="Lato"/>
+          <w:sz w:val="28"/>
+          <w:szCs w:val="28"/>
+        </w:rPr>
+        <w:t xml:space="preserve"> </w:t>
+      </w:r>
+      <w:proofErr w:type="spellStart"/>
+      <w:r>
+        <w:rPr>
+          <w:rFonts w:ascii="Lato" w:eastAsia="Lato" w:hAnsi="Lato" w:cs="Lato"/>
+          <w:sz w:val="28"/>
+          <w:szCs w:val="28"/>
+        </w:rPr>
+        <w:t>che</w:t>
+      </w:r>
+      <w:proofErr w:type="spellEnd"/>
+      <w:r>
+        <w:rPr>
+          <w:rFonts w:ascii="Lato" w:eastAsia="Lato" w:hAnsi="Lato" w:cs="Lato"/>
+          <w:sz w:val="28"/>
+          <w:szCs w:val="28"/>
+        </w:rPr>
+        <w:t xml:space="preserve"> </w:t>
+      </w:r>
+      <w:proofErr w:type="spellStart"/>
+      <w:r>
+        <w:rPr>
+          <w:rFonts w:ascii="Lato" w:eastAsia="Lato" w:hAnsi="Lato" w:cs="Lato"/>
+          <w:sz w:val="28"/>
+          <w:szCs w:val="28"/>
+        </w:rPr>
+        <w:t>sono</w:t>
+      </w:r>
+      <w:proofErr w:type="spellEnd"/>
+      <w:r>
+        <w:rPr>
+          <w:rFonts w:ascii="Lato" w:eastAsia="Lato" w:hAnsi="Lato" w:cs="Lato"/>
+          <w:sz w:val="28"/>
+          <w:szCs w:val="28"/>
+        </w:rPr>
+        <w:t xml:space="preserve"> </w:t>
+      </w:r>
+      <w:proofErr w:type="spellStart"/>
+      <w:r>
+        <w:rPr>
+          <w:rFonts w:ascii="Lato" w:eastAsia="Lato" w:hAnsi="Lato" w:cs="Lato"/>
+          <w:sz w:val="28"/>
+          <w:szCs w:val="28"/>
+        </w:rPr>
+        <w:t>nati</w:t>
+      </w:r>
+      <w:proofErr w:type="spellEnd"/>
+      <w:r>
+        <w:rPr>
+          <w:rFonts w:ascii="Lato" w:eastAsia="Lato" w:hAnsi="Lato" w:cs="Lato"/>
+          <w:sz w:val="28"/>
+          <w:szCs w:val="28"/>
+        </w:rPr>
+        <w:t xml:space="preserve"> </w:t>
+      </w:r>
+      <w:proofErr w:type="spellStart"/>
+      <w:r>
+        <w:rPr>
+          <w:rFonts w:ascii="Lato" w:eastAsia="Lato" w:hAnsi="Lato" w:cs="Lato"/>
+          <w:sz w:val="28"/>
+          <w:szCs w:val="28"/>
+        </w:rPr>
+        <w:t>dopo</w:t>
+      </w:r>
+      <w:proofErr w:type="spellEnd"/>
+      <w:r>
+        <w:rPr>
+          <w:rFonts w:ascii="Lato" w:eastAsia="Lato" w:hAnsi="Lato" w:cs="Lato"/>
+          <w:sz w:val="28"/>
+          <w:szCs w:val="28"/>
+        </w:rPr>
+        <w:t xml:space="preserve"> </w:t>
+      </w:r>
+      <w:proofErr w:type="spellStart"/>
+      <w:r>
+        <w:rPr>
+          <w:rFonts w:ascii="Lato" w:eastAsia="Lato" w:hAnsi="Lato" w:cs="Lato"/>
+          <w:sz w:val="28"/>
+          <w:szCs w:val="28"/>
+        </w:rPr>
+        <w:t>il</w:t>
+      </w:r>
+      <w:proofErr w:type="spellEnd"/>
+      <w:r>
+        <w:rPr>
+          <w:rFonts w:ascii="Lato" w:eastAsia="Lato" w:hAnsi="Lato" w:cs="Lato"/>
+          <w:sz w:val="28"/>
+          <w:szCs w:val="28"/>
+        </w:rPr>
+        <w:t xml:space="preserve"> 1988</w:t>
       </w:r>
     </w:p>
     <w:p>
@@ -219,7 +539,25 @@
           <w:sz w:val="28"/>
           <w:szCs w:val="28"/>
         </w:rPr>
-        <w:t xml:space="preserve">FROM `ospiti` </w:t>
+        <w:t>FROM `</w:t>
+      </w:r>
+      <w:proofErr w:type="spellStart"/>
+      <w:r>
+        <w:rPr>
+          <w:rFonts w:ascii="Lato" w:eastAsia="Lato" w:hAnsi="Lato" w:cs="Lato"/>
+          <w:sz w:val="28"/>
+          <w:szCs w:val="28"/>
+        </w:rPr>
+        <w:t>ospiti</w:t>
+      </w:r>
+      <w:proofErr w:type="spellEnd"/>
+      <w:r>
+        <w:rPr>
+          <w:rFonts w:ascii="Lato" w:eastAsia="Lato" w:hAnsi="Lato" w:cs="Lato"/>
+          <w:sz w:val="28"/>
+          <w:szCs w:val="28"/>
+        </w:rPr>
+        <w:t xml:space="preserve">` </w:t>
       </w:r>
     </w:p>
     <w:p>
@@ -239,17 +577,25 @@
           <w:sz w:val="28"/>
           <w:szCs w:val="28"/>
         </w:rPr>
-        <w:t xml:space="preserve">WHERE `date_of_birth` &gt;= </w:t>
-      </w:r>
-      <w:bookmarkStart w:id="0" w:name="_GoBack"/>
-      <w:bookmarkEnd w:id="0"/>
-      <w:r>
-        <w:rPr>
-          <w:rFonts w:ascii="Lato" w:eastAsia="Lato" w:hAnsi="Lato" w:cs="Lato"/>
-          <w:sz w:val="28"/>
-          <w:szCs w:val="28"/>
-        </w:rPr>
-        <w:t>'1989';</w:t>
+        <w:t>WHERE `</w:t>
+      </w:r>
+      <w:proofErr w:type="spellStart"/>
+      <w:r>
+        <w:rPr>
+          <w:rFonts w:ascii="Lato" w:eastAsia="Lato" w:hAnsi="Lato" w:cs="Lato"/>
+          <w:sz w:val="28"/>
+          <w:szCs w:val="28"/>
+        </w:rPr>
+        <w:t>date_of_birth</w:t>
+      </w:r>
+      <w:proofErr w:type="spellEnd"/>
+      <w:r>
+        <w:rPr>
+          <w:rFonts w:ascii="Lato" w:eastAsia="Lato" w:hAnsi="Lato" w:cs="Lato"/>
+          <w:sz w:val="28"/>
+          <w:szCs w:val="28"/>
+        </w:rPr>
+        <w:t>` &gt;= '1989';</w:t>
       </w:r>
     </w:p>
     <w:p>
@@ -278,13 +624,203 @@
           <w:szCs w:val="28"/>
         </w:rPr>
       </w:pPr>
-      <w:r>
-        <w:rPr>
-          <w:rFonts w:ascii="Lato" w:eastAsia="Lato" w:hAnsi="Lato" w:cs="Lato"/>
-          <w:sz w:val="28"/>
-          <w:szCs w:val="28"/>
-        </w:rPr>
-        <w:t>Seleziona tutti gli ospiti che hanno più di 20 anni (al momento dell’esecuzione della query)</w:t>
+      <w:proofErr w:type="spellStart"/>
+      <w:r>
+        <w:rPr>
+          <w:rFonts w:ascii="Lato" w:eastAsia="Lato" w:hAnsi="Lato" w:cs="Lato"/>
+          <w:sz w:val="28"/>
+          <w:szCs w:val="28"/>
+        </w:rPr>
+        <w:t>Seleziona</w:t>
+      </w:r>
+      <w:proofErr w:type="spellEnd"/>
+      <w:r>
+        <w:rPr>
+          <w:rFonts w:ascii="Lato" w:eastAsia="Lato" w:hAnsi="Lato" w:cs="Lato"/>
+          <w:sz w:val="28"/>
+          <w:szCs w:val="28"/>
+        </w:rPr>
+        <w:t xml:space="preserve"> </w:t>
+      </w:r>
+      <w:proofErr w:type="spellStart"/>
+      <w:r>
+        <w:rPr>
+          <w:rFonts w:ascii="Lato" w:eastAsia="Lato" w:hAnsi="Lato" w:cs="Lato"/>
+          <w:sz w:val="28"/>
+          <w:szCs w:val="28"/>
+        </w:rPr>
+        <w:t>tutti</w:t>
+      </w:r>
+      <w:proofErr w:type="spellEnd"/>
+      <w:r>
+        <w:rPr>
+          <w:rFonts w:ascii="Lato" w:eastAsia="Lato" w:hAnsi="Lato" w:cs="Lato"/>
+          <w:sz w:val="28"/>
+          <w:szCs w:val="28"/>
+        </w:rPr>
+        <w:t xml:space="preserve"> </w:t>
+      </w:r>
+      <w:proofErr w:type="spellStart"/>
+      <w:r>
+        <w:rPr>
+          <w:rFonts w:ascii="Lato" w:eastAsia="Lato" w:hAnsi="Lato" w:cs="Lato"/>
+          <w:sz w:val="28"/>
+          <w:szCs w:val="28"/>
+        </w:rPr>
+        <w:t>gli</w:t>
+      </w:r>
+      <w:proofErr w:type="spellEnd"/>
+      <w:r>
+        <w:rPr>
+          <w:rFonts w:ascii="Lato" w:eastAsia="Lato" w:hAnsi="Lato" w:cs="Lato"/>
+          <w:sz w:val="28"/>
+          <w:szCs w:val="28"/>
+        </w:rPr>
+        <w:t xml:space="preserve"> </w:t>
+      </w:r>
+      <w:proofErr w:type="spellStart"/>
+      <w:r>
+        <w:rPr>
+          <w:rFonts w:ascii="Lato" w:eastAsia="Lato" w:hAnsi="Lato" w:cs="Lato"/>
+          <w:sz w:val="28"/>
+          <w:szCs w:val="28"/>
+        </w:rPr>
+        <w:t>ospiti</w:t>
+      </w:r>
+      <w:proofErr w:type="spellEnd"/>
+      <w:r>
+        <w:rPr>
+          <w:rFonts w:ascii="Lato" w:eastAsia="Lato" w:hAnsi="Lato" w:cs="Lato"/>
+          <w:sz w:val="28"/>
+          <w:szCs w:val="28"/>
+        </w:rPr>
+        <w:t xml:space="preserve"> </w:t>
+      </w:r>
+      <w:proofErr w:type="spellStart"/>
+      <w:r>
+        <w:rPr>
+          <w:rFonts w:ascii="Lato" w:eastAsia="Lato" w:hAnsi="Lato" w:cs="Lato"/>
+          <w:sz w:val="28"/>
+          <w:szCs w:val="28"/>
+        </w:rPr>
+        <w:t>che</w:t>
+      </w:r>
+      <w:proofErr w:type="spellEnd"/>
+      <w:r>
+        <w:rPr>
+          <w:rFonts w:ascii="Lato" w:eastAsia="Lato" w:hAnsi="Lato" w:cs="Lato"/>
+          <w:sz w:val="28"/>
+          <w:szCs w:val="28"/>
+        </w:rPr>
+        <w:t xml:space="preserve"> </w:t>
+      </w:r>
+      <w:proofErr w:type="spellStart"/>
+      <w:r>
+        <w:rPr>
+          <w:rFonts w:ascii="Lato" w:eastAsia="Lato" w:hAnsi="Lato" w:cs="Lato"/>
+          <w:sz w:val="28"/>
+          <w:szCs w:val="28"/>
+        </w:rPr>
+        <w:t>hanno</w:t>
+      </w:r>
+      <w:proofErr w:type="spellEnd"/>
+      <w:r>
+        <w:rPr>
+          <w:rFonts w:ascii="Lato" w:eastAsia="Lato" w:hAnsi="Lato" w:cs="Lato"/>
+          <w:sz w:val="28"/>
+          <w:szCs w:val="28"/>
+        </w:rPr>
+        <w:t xml:space="preserve"> </w:t>
+      </w:r>
+      <w:proofErr w:type="spellStart"/>
+      <w:r>
+        <w:rPr>
+          <w:rFonts w:ascii="Lato" w:eastAsia="Lato" w:hAnsi="Lato" w:cs="Lato"/>
+          <w:sz w:val="28"/>
+          <w:szCs w:val="28"/>
+        </w:rPr>
+        <w:t>più</w:t>
+      </w:r>
+      <w:proofErr w:type="spellEnd"/>
+      <w:r>
+        <w:rPr>
+          <w:rFonts w:ascii="Lato" w:eastAsia="Lato" w:hAnsi="Lato" w:cs="Lato"/>
+          <w:sz w:val="28"/>
+          <w:szCs w:val="28"/>
+        </w:rPr>
+        <w:t xml:space="preserve"> di 20 </w:t>
+      </w:r>
+      <w:proofErr w:type="spellStart"/>
+      <w:r>
+        <w:rPr>
+          <w:rFonts w:ascii="Lato" w:eastAsia="Lato" w:hAnsi="Lato" w:cs="Lato"/>
+          <w:sz w:val="28"/>
+          <w:szCs w:val="28"/>
+        </w:rPr>
+        <w:t>anni</w:t>
+      </w:r>
+      <w:proofErr w:type="spellEnd"/>
+      <w:r>
+        <w:rPr>
+          <w:rFonts w:ascii="Lato" w:eastAsia="Lato" w:hAnsi="Lato" w:cs="Lato"/>
+          <w:sz w:val="28"/>
+          <w:szCs w:val="28"/>
+        </w:rPr>
+        <w:t xml:space="preserve"> (al </w:t>
+      </w:r>
+      <w:proofErr w:type="spellStart"/>
+      <w:r>
+        <w:rPr>
+          <w:rFonts w:ascii="Lato" w:eastAsia="Lato" w:hAnsi="Lato" w:cs="Lato"/>
+          <w:sz w:val="28"/>
+          <w:szCs w:val="28"/>
+        </w:rPr>
+        <w:t>momento</w:t>
+      </w:r>
+      <w:proofErr w:type="spellEnd"/>
+      <w:r>
+        <w:rPr>
+          <w:rFonts w:ascii="Lato" w:eastAsia="Lato" w:hAnsi="Lato" w:cs="Lato"/>
+          <w:sz w:val="28"/>
+          <w:szCs w:val="28"/>
+        </w:rPr>
+        <w:t xml:space="preserve"> </w:t>
+      </w:r>
+      <w:proofErr w:type="spellStart"/>
+      <w:r>
+        <w:rPr>
+          <w:rFonts w:ascii="Lato" w:eastAsia="Lato" w:hAnsi="Lato" w:cs="Lato"/>
+          <w:sz w:val="28"/>
+          <w:szCs w:val="28"/>
+        </w:rPr>
+        <w:t>dell’esecuzione</w:t>
+      </w:r>
+      <w:proofErr w:type="spellEnd"/>
+      <w:r>
+        <w:rPr>
+          <w:rFonts w:ascii="Lato" w:eastAsia="Lato" w:hAnsi="Lato" w:cs="Lato"/>
+          <w:sz w:val="28"/>
+          <w:szCs w:val="28"/>
+        </w:rPr>
+        <w:t xml:space="preserve"> </w:t>
+      </w:r>
+      <w:proofErr w:type="spellStart"/>
+      <w:r>
+        <w:rPr>
+          <w:rFonts w:ascii="Lato" w:eastAsia="Lato" w:hAnsi="Lato" w:cs="Lato"/>
+          <w:sz w:val="28"/>
+          <w:szCs w:val="28"/>
+        </w:rPr>
+        <w:t>della</w:t>
+      </w:r>
+      <w:proofErr w:type="spellEnd"/>
+      <w:r>
+        <w:rPr>
+          <w:rFonts w:ascii="Lato" w:eastAsia="Lato" w:hAnsi="Lato" w:cs="Lato"/>
+          <w:sz w:val="28"/>
+          <w:szCs w:val="28"/>
+        </w:rPr>
+        <w:t xml:space="preserve"> query)</w:t>
       </w:r>
     </w:p>
     <w:p>
@@ -336,7 +872,25 @@
           <w:sz w:val="28"/>
           <w:szCs w:val="28"/>
         </w:rPr>
-        <w:t xml:space="preserve">FROM `ospiti` </w:t>
+        <w:t>FROM `</w:t>
+      </w:r>
+      <w:proofErr w:type="spellStart"/>
+      <w:r>
+        <w:rPr>
+          <w:rFonts w:ascii="Lato" w:eastAsia="Lato" w:hAnsi="Lato" w:cs="Lato"/>
+          <w:sz w:val="28"/>
+          <w:szCs w:val="28"/>
+        </w:rPr>
+        <w:t>ospiti</w:t>
+      </w:r>
+      <w:proofErr w:type="spellEnd"/>
+      <w:r>
+        <w:rPr>
+          <w:rFonts w:ascii="Lato" w:eastAsia="Lato" w:hAnsi="Lato" w:cs="Lato"/>
+          <w:sz w:val="28"/>
+          <w:szCs w:val="28"/>
+        </w:rPr>
+        <w:t xml:space="preserve">` </w:t>
       </w:r>
     </w:p>
     <w:p>
@@ -356,8 +910,36 @@
           <w:sz w:val="28"/>
           <w:szCs w:val="28"/>
         </w:rPr>
-        <w:t>WHERE `date_of_birth` &lt; '2000-07-22';</w:t>
-      </w:r>
+        <w:t>WHERE `</w:t>
+      </w:r>
+      <w:proofErr w:type="spellStart"/>
+      <w:r>
+        <w:rPr>
+          <w:rFonts w:ascii="Lato" w:eastAsia="Lato" w:hAnsi="Lato" w:cs="Lato"/>
+          <w:sz w:val="28"/>
+          <w:szCs w:val="28"/>
+        </w:rPr>
+        <w:t>date_of_birth</w:t>
+      </w:r>
+      <w:proofErr w:type="spellEnd"/>
+      <w:r>
+        <w:rPr>
+          <w:rFonts w:ascii="Lato" w:eastAsia="Lato" w:hAnsi="Lato" w:cs="Lato"/>
+          <w:sz w:val="28"/>
+          <w:szCs w:val="28"/>
+        </w:rPr>
+        <w:t>` &lt; '2000-07-22';</w:t>
+      </w:r>
+      <w:r>
+        <w:rPr>
+          <w:rFonts w:ascii="Lato" w:eastAsia="Lato" w:hAnsi="Lato" w:cs="Lato"/>
+          <w:sz w:val="28"/>
+          <w:szCs w:val="28"/>
+        </w:rPr>
+        <w:t>\</w:t>
+      </w:r>
+      <w:bookmarkStart w:id="0" w:name="_GoBack"/>
+      <w:bookmarkEnd w:id="0"/>
     </w:p>
     <w:p>
       <w:pPr>
@@ -385,21 +967,131 @@
           <w:szCs w:val="28"/>
         </w:rPr>
       </w:pPr>
-      <w:r>
-        <w:rPr>
-          <w:rFonts w:ascii="Lato" w:eastAsia="Lato" w:hAnsi="Lato" w:cs="Lato"/>
-          <w:sz w:val="28"/>
-          <w:szCs w:val="28"/>
-        </w:rPr>
-        <w:t xml:space="preserve">Seleziona tutti gli ospiti </w:t>
-      </w:r>
-      <w:r>
-        <w:rPr>
-          <w:rFonts w:ascii="Lato" w:eastAsia="Lato" w:hAnsi="Lato" w:cs="Lato"/>
-          <w:sz w:val="28"/>
-          <w:szCs w:val="28"/>
-        </w:rPr>
-        <w:t>il cui nome inizia con la D</w:t>
+      <w:proofErr w:type="spellStart"/>
+      <w:r>
+        <w:rPr>
+          <w:rFonts w:ascii="Lato" w:eastAsia="Lato" w:hAnsi="Lato" w:cs="Lato"/>
+          <w:sz w:val="28"/>
+          <w:szCs w:val="28"/>
+        </w:rPr>
+        <w:t>Seleziona</w:t>
+      </w:r>
+      <w:proofErr w:type="spellEnd"/>
+      <w:r>
+        <w:rPr>
+          <w:rFonts w:ascii="Lato" w:eastAsia="Lato" w:hAnsi="Lato" w:cs="Lato"/>
+          <w:sz w:val="28"/>
+          <w:szCs w:val="28"/>
+        </w:rPr>
+        <w:t xml:space="preserve"> </w:t>
+      </w:r>
+      <w:proofErr w:type="spellStart"/>
+      <w:r>
+        <w:rPr>
+          <w:rFonts w:ascii="Lato" w:eastAsia="Lato" w:hAnsi="Lato" w:cs="Lato"/>
+          <w:sz w:val="28"/>
+          <w:szCs w:val="28"/>
+        </w:rPr>
+        <w:t>tutti</w:t>
+      </w:r>
+      <w:proofErr w:type="spellEnd"/>
+      <w:r>
+        <w:rPr>
+          <w:rFonts w:ascii="Lato" w:eastAsia="Lato" w:hAnsi="Lato" w:cs="Lato"/>
+          <w:sz w:val="28"/>
+          <w:szCs w:val="28"/>
+        </w:rPr>
+        <w:t xml:space="preserve"> </w:t>
+      </w:r>
+      <w:proofErr w:type="spellStart"/>
+      <w:r>
+        <w:rPr>
+          <w:rFonts w:ascii="Lato" w:eastAsia="Lato" w:hAnsi="Lato" w:cs="Lato"/>
+          <w:sz w:val="28"/>
+          <w:szCs w:val="28"/>
+        </w:rPr>
+        <w:t>gli</w:t>
+      </w:r>
+      <w:proofErr w:type="spellEnd"/>
+      <w:r>
+        <w:rPr>
+          <w:rFonts w:ascii="Lato" w:eastAsia="Lato" w:hAnsi="Lato" w:cs="Lato"/>
+          <w:sz w:val="28"/>
+          <w:szCs w:val="28"/>
+        </w:rPr>
+        <w:t xml:space="preserve"> </w:t>
+      </w:r>
+      <w:proofErr w:type="spellStart"/>
+      <w:r>
+        <w:rPr>
+          <w:rFonts w:ascii="Lato" w:eastAsia="Lato" w:hAnsi="Lato" w:cs="Lato"/>
+          <w:sz w:val="28"/>
+          <w:szCs w:val="28"/>
+        </w:rPr>
+        <w:t>ospiti</w:t>
+      </w:r>
+      <w:proofErr w:type="spellEnd"/>
+      <w:r>
+        <w:rPr>
+          <w:rFonts w:ascii="Lato" w:eastAsia="Lato" w:hAnsi="Lato" w:cs="Lato"/>
+          <w:sz w:val="28"/>
+          <w:szCs w:val="28"/>
+        </w:rPr>
+        <w:t xml:space="preserve"> </w:t>
+      </w:r>
+      <w:proofErr w:type="spellStart"/>
+      <w:r>
+        <w:rPr>
+          <w:rFonts w:ascii="Lato" w:eastAsia="Lato" w:hAnsi="Lato" w:cs="Lato"/>
+          <w:sz w:val="28"/>
+          <w:szCs w:val="28"/>
+        </w:rPr>
+        <w:t>il</w:t>
+      </w:r>
+      <w:proofErr w:type="spellEnd"/>
+      <w:r>
+        <w:rPr>
+          <w:rFonts w:ascii="Lato" w:eastAsia="Lato" w:hAnsi="Lato" w:cs="Lato"/>
+          <w:sz w:val="28"/>
+          <w:szCs w:val="28"/>
+        </w:rPr>
+        <w:t xml:space="preserve"> cui </w:t>
+      </w:r>
+      <w:proofErr w:type="spellStart"/>
+      <w:r>
+        <w:rPr>
+          <w:rFonts w:ascii="Lato" w:eastAsia="Lato" w:hAnsi="Lato" w:cs="Lato"/>
+          <w:sz w:val="28"/>
+          <w:szCs w:val="28"/>
+        </w:rPr>
+        <w:t>nome</w:t>
+      </w:r>
+      <w:proofErr w:type="spellEnd"/>
+      <w:r>
+        <w:rPr>
+          <w:rFonts w:ascii="Lato" w:eastAsia="Lato" w:hAnsi="Lato" w:cs="Lato"/>
+          <w:sz w:val="28"/>
+          <w:szCs w:val="28"/>
+        </w:rPr>
+        <w:t xml:space="preserve"> </w:t>
+      </w:r>
+      <w:proofErr w:type="spellStart"/>
+      <w:r>
+        <w:rPr>
+          <w:rFonts w:ascii="Lato" w:eastAsia="Lato" w:hAnsi="Lato" w:cs="Lato"/>
+          <w:sz w:val="28"/>
+          <w:szCs w:val="28"/>
+        </w:rPr>
+        <w:t>inizia</w:t>
+      </w:r>
+      <w:proofErr w:type="spellEnd"/>
+      <w:r>
+        <w:rPr>
+          <w:rFonts w:ascii="Lato" w:eastAsia="Lato" w:hAnsi="Lato" w:cs="Lato"/>
+          <w:sz w:val="28"/>
+          <w:szCs w:val="28"/>
+        </w:rPr>
+        <w:t xml:space="preserve"> con la D</w:t>
       </w:r>
     </w:p>
     <w:p>
@@ -451,7 +1143,25 @@
           <w:sz w:val="28"/>
           <w:szCs w:val="28"/>
         </w:rPr>
-        <w:t xml:space="preserve">FROM `ospiti` </w:t>
+        <w:t>FROM `</w:t>
+      </w:r>
+      <w:proofErr w:type="spellStart"/>
+      <w:r>
+        <w:rPr>
+          <w:rFonts w:ascii="Lato" w:eastAsia="Lato" w:hAnsi="Lato" w:cs="Lato"/>
+          <w:sz w:val="28"/>
+          <w:szCs w:val="28"/>
+        </w:rPr>
+        <w:t>ospiti</w:t>
+      </w:r>
+      <w:proofErr w:type="spellEnd"/>
+      <w:r>
+        <w:rPr>
+          <w:rFonts w:ascii="Lato" w:eastAsia="Lato" w:hAnsi="Lato" w:cs="Lato"/>
+          <w:sz w:val="28"/>
+          <w:szCs w:val="28"/>
+        </w:rPr>
+        <w:t xml:space="preserve">` </w:t>
       </w:r>
     </w:p>
     <w:p>
@@ -520,13 +1230,95 @@
           <w:szCs w:val="28"/>
         </w:rPr>
       </w:pPr>
-      <w:r>
-        <w:rPr>
-          <w:rFonts w:ascii="Lato" w:eastAsia="Lato" w:hAnsi="Lato" w:cs="Lato"/>
-          <w:sz w:val="28"/>
-          <w:szCs w:val="28"/>
-        </w:rPr>
-        <w:t>Qual è il prezzo massimo pagato?</w:t>
+      <w:proofErr w:type="spellStart"/>
+      <w:r>
+        <w:rPr>
+          <w:rFonts w:ascii="Lato" w:eastAsia="Lato" w:hAnsi="Lato" w:cs="Lato"/>
+          <w:sz w:val="28"/>
+          <w:szCs w:val="28"/>
+        </w:rPr>
+        <w:t>Qual</w:t>
+      </w:r>
+      <w:proofErr w:type="spellEnd"/>
+      <w:r>
+        <w:rPr>
+          <w:rFonts w:ascii="Lato" w:eastAsia="Lato" w:hAnsi="Lato" w:cs="Lato"/>
+          <w:sz w:val="28"/>
+          <w:szCs w:val="28"/>
+        </w:rPr>
+        <w:t xml:space="preserve"> è </w:t>
+      </w:r>
+      <w:proofErr w:type="spellStart"/>
+      <w:r>
+        <w:rPr>
+          <w:rFonts w:ascii="Lato" w:eastAsia="Lato" w:hAnsi="Lato" w:cs="Lato"/>
+          <w:sz w:val="28"/>
+          <w:szCs w:val="28"/>
+        </w:rPr>
+        <w:t>il</w:t>
+      </w:r>
+      <w:proofErr w:type="spellEnd"/>
+      <w:r>
+        <w:rPr>
+          <w:rFonts w:ascii="Lato" w:eastAsia="Lato" w:hAnsi="Lato" w:cs="Lato"/>
+          <w:sz w:val="28"/>
+          <w:szCs w:val="28"/>
+        </w:rPr>
+        <w:t xml:space="preserve"> </w:t>
+      </w:r>
+      <w:proofErr w:type="spellStart"/>
+      <w:r>
+        <w:rPr>
+          <w:rFonts w:ascii="Lato" w:eastAsia="Lato" w:hAnsi="Lato" w:cs="Lato"/>
+          <w:sz w:val="28"/>
+          <w:szCs w:val="28"/>
+        </w:rPr>
+        <w:t>prezzo</w:t>
+      </w:r>
+      <w:proofErr w:type="spellEnd"/>
+      <w:r>
+        <w:rPr>
+          <w:rFonts w:ascii="Lato" w:eastAsia="Lato" w:hAnsi="Lato" w:cs="Lato"/>
+          <w:sz w:val="28"/>
+          <w:szCs w:val="28"/>
+        </w:rPr>
+        <w:t xml:space="preserve"> </w:t>
+      </w:r>
+      <w:proofErr w:type="spellStart"/>
+      <w:r>
+        <w:rPr>
+          <w:rFonts w:ascii="Lato" w:eastAsia="Lato" w:hAnsi="Lato" w:cs="Lato"/>
+          <w:sz w:val="28"/>
+          <w:szCs w:val="28"/>
+        </w:rPr>
+        <w:t>massimo</w:t>
+      </w:r>
+      <w:proofErr w:type="spellEnd"/>
+      <w:r>
+        <w:rPr>
+          <w:rFonts w:ascii="Lato" w:eastAsia="Lato" w:hAnsi="Lato" w:cs="Lato"/>
+          <w:sz w:val="28"/>
+          <w:szCs w:val="28"/>
+        </w:rPr>
+        <w:t xml:space="preserve"> </w:t>
+      </w:r>
+      <w:proofErr w:type="spellStart"/>
+      <w:r>
+        <w:rPr>
+          <w:rFonts w:ascii="Lato" w:eastAsia="Lato" w:hAnsi="Lato" w:cs="Lato"/>
+          <w:sz w:val="28"/>
+          <w:szCs w:val="28"/>
+        </w:rPr>
+        <w:t>pagato</w:t>
+      </w:r>
+      <w:proofErr w:type="spellEnd"/>
+      <w:r>
+        <w:rPr>
+          <w:rFonts w:ascii="Lato" w:eastAsia="Lato" w:hAnsi="Lato" w:cs="Lato"/>
+          <w:sz w:val="28"/>
+          <w:szCs w:val="28"/>
+        </w:rPr>
+        <w:t>?</w:t>
       </w:r>
     </w:p>
     <w:p>
@@ -578,7 +1370,25 @@
           <w:sz w:val="28"/>
           <w:szCs w:val="28"/>
         </w:rPr>
-        <w:t xml:space="preserve">FROM `pagamenti` </w:t>
+        <w:t>FROM `</w:t>
+      </w:r>
+      <w:proofErr w:type="spellStart"/>
+      <w:r>
+        <w:rPr>
+          <w:rFonts w:ascii="Lato" w:eastAsia="Lato" w:hAnsi="Lato" w:cs="Lato"/>
+          <w:sz w:val="28"/>
+          <w:szCs w:val="28"/>
+        </w:rPr>
+        <w:t>pagamenti</w:t>
+      </w:r>
+      <w:proofErr w:type="spellEnd"/>
+      <w:r>
+        <w:rPr>
+          <w:rFonts w:ascii="Lato" w:eastAsia="Lato" w:hAnsi="Lato" w:cs="Lato"/>
+          <w:sz w:val="28"/>
+          <w:szCs w:val="28"/>
+        </w:rPr>
+        <w:t xml:space="preserve">` </w:t>
       </w:r>
     </w:p>
     <w:p>
@@ -667,13 +1477,131 @@
           <w:szCs w:val="28"/>
         </w:rPr>
       </w:pPr>
-      <w:r>
-        <w:rPr>
-          <w:rFonts w:ascii="Lato" w:eastAsia="Lato" w:hAnsi="Lato" w:cs="Lato"/>
-          <w:sz w:val="28"/>
-          <w:szCs w:val="28"/>
-        </w:rPr>
-        <w:t>Seleziona gli ospiti riconosciuti con patente e nati nel 1975</w:t>
+      <w:proofErr w:type="spellStart"/>
+      <w:r>
+        <w:rPr>
+          <w:rFonts w:ascii="Lato" w:eastAsia="Lato" w:hAnsi="Lato" w:cs="Lato"/>
+          <w:sz w:val="28"/>
+          <w:szCs w:val="28"/>
+        </w:rPr>
+        <w:t>Seleziona</w:t>
+      </w:r>
+      <w:proofErr w:type="spellEnd"/>
+      <w:r>
+        <w:rPr>
+          <w:rFonts w:ascii="Lato" w:eastAsia="Lato" w:hAnsi="Lato" w:cs="Lato"/>
+          <w:sz w:val="28"/>
+          <w:szCs w:val="28"/>
+        </w:rPr>
+        <w:t xml:space="preserve"> </w:t>
+      </w:r>
+      <w:proofErr w:type="spellStart"/>
+      <w:r>
+        <w:rPr>
+          <w:rFonts w:ascii="Lato" w:eastAsia="Lato" w:hAnsi="Lato" w:cs="Lato"/>
+          <w:sz w:val="28"/>
+          <w:szCs w:val="28"/>
+        </w:rPr>
+        <w:t>gli</w:t>
+      </w:r>
+      <w:proofErr w:type="spellEnd"/>
+      <w:r>
+        <w:rPr>
+          <w:rFonts w:ascii="Lato" w:eastAsia="Lato" w:hAnsi="Lato" w:cs="Lato"/>
+          <w:sz w:val="28"/>
+          <w:szCs w:val="28"/>
+        </w:rPr>
+        <w:t xml:space="preserve"> </w:t>
+      </w:r>
+      <w:proofErr w:type="spellStart"/>
+      <w:r>
+        <w:rPr>
+          <w:rFonts w:ascii="Lato" w:eastAsia="Lato" w:hAnsi="Lato" w:cs="Lato"/>
+          <w:sz w:val="28"/>
+          <w:szCs w:val="28"/>
+        </w:rPr>
+        <w:t>ospiti</w:t>
+      </w:r>
+      <w:proofErr w:type="spellEnd"/>
+      <w:r>
+        <w:rPr>
+          <w:rFonts w:ascii="Lato" w:eastAsia="Lato" w:hAnsi="Lato" w:cs="Lato"/>
+          <w:sz w:val="28"/>
+          <w:szCs w:val="28"/>
+        </w:rPr>
+        <w:t xml:space="preserve"> </w:t>
+      </w:r>
+      <w:proofErr w:type="spellStart"/>
+      <w:r>
+        <w:rPr>
+          <w:rFonts w:ascii="Lato" w:eastAsia="Lato" w:hAnsi="Lato" w:cs="Lato"/>
+          <w:sz w:val="28"/>
+          <w:szCs w:val="28"/>
+        </w:rPr>
+        <w:t>riconosciuti</w:t>
+      </w:r>
+      <w:proofErr w:type="spellEnd"/>
+      <w:r>
+        <w:rPr>
+          <w:rFonts w:ascii="Lato" w:eastAsia="Lato" w:hAnsi="Lato" w:cs="Lato"/>
+          <w:sz w:val="28"/>
+          <w:szCs w:val="28"/>
+        </w:rPr>
+        <w:t xml:space="preserve"> con </w:t>
+      </w:r>
+      <w:proofErr w:type="spellStart"/>
+      <w:r>
+        <w:rPr>
+          <w:rFonts w:ascii="Lato" w:eastAsia="Lato" w:hAnsi="Lato" w:cs="Lato"/>
+          <w:sz w:val="28"/>
+          <w:szCs w:val="28"/>
+        </w:rPr>
+        <w:t>patente</w:t>
+      </w:r>
+      <w:proofErr w:type="spellEnd"/>
+      <w:r>
+        <w:rPr>
+          <w:rFonts w:ascii="Lato" w:eastAsia="Lato" w:hAnsi="Lato" w:cs="Lato"/>
+          <w:sz w:val="28"/>
+          <w:szCs w:val="28"/>
+        </w:rPr>
+        <w:t xml:space="preserve"> e </w:t>
+      </w:r>
+      <w:proofErr w:type="spellStart"/>
+      <w:r>
+        <w:rPr>
+          <w:rFonts w:ascii="Lato" w:eastAsia="Lato" w:hAnsi="Lato" w:cs="Lato"/>
+          <w:sz w:val="28"/>
+          <w:szCs w:val="28"/>
+        </w:rPr>
+        <w:t>nati</w:t>
+      </w:r>
+      <w:proofErr w:type="spellEnd"/>
+      <w:r>
+        <w:rPr>
+          <w:rFonts w:ascii="Lato" w:eastAsia="Lato" w:hAnsi="Lato" w:cs="Lato"/>
+          <w:sz w:val="28"/>
+          <w:szCs w:val="28"/>
+        </w:rPr>
+        <w:t xml:space="preserve"> </w:t>
+      </w:r>
+      <w:proofErr w:type="spellStart"/>
+      <w:r>
+        <w:rPr>
+          <w:rFonts w:ascii="Lato" w:eastAsia="Lato" w:hAnsi="Lato" w:cs="Lato"/>
+          <w:sz w:val="28"/>
+          <w:szCs w:val="28"/>
+        </w:rPr>
+        <w:t>nel</w:t>
+      </w:r>
+      <w:proofErr w:type="spellEnd"/>
+      <w:r>
+        <w:rPr>
+          <w:rFonts w:ascii="Lato" w:eastAsia="Lato" w:hAnsi="Lato" w:cs="Lato"/>
+          <w:sz w:val="28"/>
+          <w:szCs w:val="28"/>
+        </w:rPr>
+        <w:t xml:space="preserve"> 1975</w:t>
       </w:r>
     </w:p>
     <w:p>
@@ -705,7 +1633,43 @@
           <w:sz w:val="28"/>
           <w:szCs w:val="28"/>
         </w:rPr>
-        <w:t>SELECT `document_type`, `date_of_birth`</w:t>
+        <w:t>SELECT `</w:t>
+      </w:r>
+      <w:proofErr w:type="spellStart"/>
+      <w:r>
+        <w:rPr>
+          <w:rFonts w:ascii="Lato" w:eastAsia="Lato" w:hAnsi="Lato" w:cs="Lato"/>
+          <w:sz w:val="28"/>
+          <w:szCs w:val="28"/>
+        </w:rPr>
+        <w:t>document_type</w:t>
+      </w:r>
+      <w:proofErr w:type="spellEnd"/>
+      <w:r>
+        <w:rPr>
+          <w:rFonts w:ascii="Lato" w:eastAsia="Lato" w:hAnsi="Lato" w:cs="Lato"/>
+          <w:sz w:val="28"/>
+          <w:szCs w:val="28"/>
+        </w:rPr>
+        <w:t>`, `</w:t>
+      </w:r>
+      <w:proofErr w:type="spellStart"/>
+      <w:r>
+        <w:rPr>
+          <w:rFonts w:ascii="Lato" w:eastAsia="Lato" w:hAnsi="Lato" w:cs="Lato"/>
+          <w:sz w:val="28"/>
+          <w:szCs w:val="28"/>
+        </w:rPr>
+        <w:t>date_of_birth</w:t>
+      </w:r>
+      <w:proofErr w:type="spellEnd"/>
+      <w:r>
+        <w:rPr>
+          <w:rFonts w:ascii="Lato" w:eastAsia="Lato" w:hAnsi="Lato" w:cs="Lato"/>
+          <w:sz w:val="28"/>
+          <w:szCs w:val="28"/>
+        </w:rPr>
+        <w:t>`</w:t>
       </w:r>
     </w:p>
     <w:p>
@@ -725,7 +1689,25 @@
           <w:sz w:val="28"/>
           <w:szCs w:val="28"/>
         </w:rPr>
-        <w:t xml:space="preserve">FROM `ospiti` </w:t>
+        <w:t>FROM `</w:t>
+      </w:r>
+      <w:proofErr w:type="spellStart"/>
+      <w:r>
+        <w:rPr>
+          <w:rFonts w:ascii="Lato" w:eastAsia="Lato" w:hAnsi="Lato" w:cs="Lato"/>
+          <w:sz w:val="28"/>
+          <w:szCs w:val="28"/>
+        </w:rPr>
+        <w:t>ospiti</w:t>
+      </w:r>
+      <w:proofErr w:type="spellEnd"/>
+      <w:r>
+        <w:rPr>
+          <w:rFonts w:ascii="Lato" w:eastAsia="Lato" w:hAnsi="Lato" w:cs="Lato"/>
+          <w:sz w:val="28"/>
+          <w:szCs w:val="28"/>
+        </w:rPr>
+        <w:t xml:space="preserve">` </w:t>
       </w:r>
     </w:p>
     <w:p>
@@ -745,7 +1727,25 @@
           <w:sz w:val="28"/>
           <w:szCs w:val="28"/>
         </w:rPr>
-        <w:t>WHERE `document_type` = 'Driver License'</w:t>
+        <w:t>WHERE `</w:t>
+      </w:r>
+      <w:proofErr w:type="spellStart"/>
+      <w:r>
+        <w:rPr>
+          <w:rFonts w:ascii="Lato" w:eastAsia="Lato" w:hAnsi="Lato" w:cs="Lato"/>
+          <w:sz w:val="28"/>
+          <w:szCs w:val="28"/>
+        </w:rPr>
+        <w:t>document_type</w:t>
+      </w:r>
+      <w:proofErr w:type="spellEnd"/>
+      <w:r>
+        <w:rPr>
+          <w:rFonts w:ascii="Lato" w:eastAsia="Lato" w:hAnsi="Lato" w:cs="Lato"/>
+          <w:sz w:val="28"/>
+          <w:szCs w:val="28"/>
+        </w:rPr>
+        <w:t>` = 'Driver License'</w:t>
       </w:r>
     </w:p>
     <w:p>
@@ -765,7 +1765,25 @@
           <w:sz w:val="28"/>
           <w:szCs w:val="28"/>
         </w:rPr>
-        <w:t>AND `date_of_birth` &gt;= '1975'</w:t>
+        <w:t>AND `</w:t>
+      </w:r>
+      <w:proofErr w:type="spellStart"/>
+      <w:r>
+        <w:rPr>
+          <w:rFonts w:ascii="Lato" w:eastAsia="Lato" w:hAnsi="Lato" w:cs="Lato"/>
+          <w:sz w:val="28"/>
+          <w:szCs w:val="28"/>
+        </w:rPr>
+        <w:t>date_of_birth</w:t>
+      </w:r>
+      <w:proofErr w:type="spellEnd"/>
+      <w:r>
+        <w:rPr>
+          <w:rFonts w:ascii="Lato" w:eastAsia="Lato" w:hAnsi="Lato" w:cs="Lato"/>
+          <w:sz w:val="28"/>
+          <w:szCs w:val="28"/>
+        </w:rPr>
+        <w:t>` &gt;= '1975'</w:t>
       </w:r>
     </w:p>
     <w:p>
@@ -785,7 +1803,25 @@
           <w:sz w:val="28"/>
           <w:szCs w:val="28"/>
         </w:rPr>
-        <w:t>AND `date_of_birth` &lt;= '1976';</w:t>
+        <w:t>AND `</w:t>
+      </w:r>
+      <w:proofErr w:type="spellStart"/>
+      <w:r>
+        <w:rPr>
+          <w:rFonts w:ascii="Lato" w:eastAsia="Lato" w:hAnsi="Lato" w:cs="Lato"/>
+          <w:sz w:val="28"/>
+          <w:szCs w:val="28"/>
+        </w:rPr>
+        <w:t>date_of_birth</w:t>
+      </w:r>
+      <w:proofErr w:type="spellEnd"/>
+      <w:r>
+        <w:rPr>
+          <w:rFonts w:ascii="Lato" w:eastAsia="Lato" w:hAnsi="Lato" w:cs="Lato"/>
+          <w:sz w:val="28"/>
+          <w:szCs w:val="28"/>
+        </w:rPr>
+        <w:t>` &lt;= '1976';</w:t>
       </w:r>
     </w:p>
     <w:sectPr>

</xml_diff>